<commit_message>
fix: refactor lab 2 ex 2
</commit_message>
<xml_diff>
--- a/Labfiles/Starter/DP-201.2/DP-201-Lab02_Ex02_Ta01.docx
+++ b/Labfiles/Starter/DP-201.2/DP-201-Lab02_Ex02_Ta01.docx
@@ -166,23 +166,7 @@
           <w:rFonts w:ascii="Segoe UI" w:hAnsi="Segoe UI" w:cs="Segoe UI"/>
           <w:b/>
         </w:rPr>
-        <w:t xml:space="preserve"> </w:t>
-      </w:r>
-      <w:proofErr w:type="gramStart"/>
-      <w:r>
-        <w:rPr>
-          <w:rFonts w:ascii="Segoe UI" w:hAnsi="Segoe UI" w:cs="Segoe UI"/>
-          <w:b/>
-        </w:rPr>
-        <w:t>high level</w:t>
-      </w:r>
-      <w:proofErr w:type="gramEnd"/>
-      <w:r>
-        <w:rPr>
-          <w:rFonts w:ascii="Segoe UI" w:hAnsi="Segoe UI" w:cs="Segoe UI"/>
-          <w:b/>
-        </w:rPr>
-        <w:t xml:space="preserve"> </w:t>
+        <w:t xml:space="preserve"> high level </w:t>
       </w:r>
       <w:r>
         <w:rPr>
@@ -295,21 +279,7 @@
         <w:rPr>
           <w:rFonts w:ascii="Segoe UI" w:hAnsi="Segoe UI" w:cs="Segoe UI"/>
         </w:rPr>
-        <w:t xml:space="preserve">atch mode processing of data in an Enterprise BI solution in </w:t>
-      </w:r>
-      <w:proofErr w:type="spellStart"/>
-      <w:r>
-        <w:rPr>
-          <w:rFonts w:ascii="Segoe UI" w:hAnsi="Segoe UI" w:cs="Segoe UI"/>
-        </w:rPr>
-        <w:t>AdventureWorks</w:t>
-      </w:r>
-      <w:proofErr w:type="spellEnd"/>
-      <w:r>
-        <w:rPr>
-          <w:rFonts w:ascii="Segoe UI" w:hAnsi="Segoe UI" w:cs="Segoe UI"/>
-        </w:rPr>
-        <w:t>.</w:t>
+        <w:t>atch mode processing of data in an Enterprise BI solution in AdventureWorks.</w:t>
       </w:r>
     </w:p>
     <w:p>
@@ -320,23 +290,331 @@
           <w:rFonts w:ascii="Segoe UI" w:hAnsi="Segoe UI" w:cs="Segoe UI"/>
         </w:rPr>
       </w:pPr>
+      <w:r>
+        <w:rPr>
+          <w:rFonts w:ascii="Segoe UI" w:hAnsi="Segoe UI" w:cs="Segoe UI"/>
+          <w:noProof/>
+        </w:rPr>
+        <mc:AlternateContent>
+          <mc:Choice Requires="wpg">
+            <w:drawing>
+              <wp:anchor distT="0" distB="0" distL="114300" distR="114300" simplePos="0" relativeHeight="251662336" behindDoc="0" locked="0" layoutInCell="1" allowOverlap="1" wp14:anchorId="032DF737" wp14:editId="2F49F13E">
+                <wp:simplePos x="0" y="0"/>
+                <wp:positionH relativeFrom="column">
+                  <wp:posOffset>-228600</wp:posOffset>
+                </wp:positionH>
+                <wp:positionV relativeFrom="paragraph">
+                  <wp:posOffset>1039495</wp:posOffset>
+                </wp:positionV>
+                <wp:extent cx="9235440" cy="3467100"/>
+                <wp:effectExtent l="0" t="0" r="3810" b="0"/>
+                <wp:wrapNone/>
+                <wp:docPr id="38" name="Group 38"/>
+                <wp:cNvGraphicFramePr/>
+                <a:graphic xmlns:a="http://schemas.openxmlformats.org/drawingml/2006/main">
+                  <a:graphicData uri="http://schemas.microsoft.com/office/word/2010/wordprocessingGroup">
+                    <wpg:wgp>
+                      <wpg:cNvGrpSpPr/>
+                      <wpg:grpSpPr>
+                        <a:xfrm>
+                          <a:off x="0" y="0"/>
+                          <a:ext cx="9235440" cy="3467100"/>
+                          <a:chOff x="0" y="0"/>
+                          <a:chExt cx="9373235" cy="3467100"/>
+                        </a:xfrm>
+                      </wpg:grpSpPr>
+                      <pic:pic xmlns:pic="http://schemas.openxmlformats.org/drawingml/2006/picture">
+                        <pic:nvPicPr>
+                          <pic:cNvPr id="33" name="Picture 33"/>
+                          <pic:cNvPicPr>
+                            <a:picLocks noChangeAspect="1"/>
+                          </pic:cNvPicPr>
+                        </pic:nvPicPr>
+                        <pic:blipFill>
+                          <a:blip r:embed="rId8">
+                            <a:extLst>
+                              <a:ext uri="{28A0092B-C50C-407E-A947-70E740481C1C}">
+                                <a14:useLocalDpi xmlns:a14="http://schemas.microsoft.com/office/drawing/2010/main" val="0"/>
+                              </a:ext>
+                            </a:extLst>
+                          </a:blip>
+                          <a:srcRect/>
+                          <a:stretch>
+                            <a:fillRect/>
+                          </a:stretch>
+                        </pic:blipFill>
+                        <pic:spPr bwMode="auto">
+                          <a:xfrm>
+                            <a:off x="2430780" y="0"/>
+                            <a:ext cx="6942455" cy="3467100"/>
+                          </a:xfrm>
+                          <a:prstGeom prst="rect">
+                            <a:avLst/>
+                          </a:prstGeom>
+                          <a:noFill/>
+                        </pic:spPr>
+                      </pic:pic>
+                      <pic:pic xmlns:pic="http://schemas.openxmlformats.org/drawingml/2006/picture">
+                        <pic:nvPicPr>
+                          <pic:cNvPr id="34" name="Picture 34" descr="Microsoft Azure Monitoring • ScienceLogic"/>
+                          <pic:cNvPicPr>
+                            <a:picLocks noChangeAspect="1"/>
+                          </pic:cNvPicPr>
+                        </pic:nvPicPr>
+                        <pic:blipFill>
+                          <a:blip r:embed="rId9" cstate="print">
+                            <a:extLst>
+                              <a:ext uri="{28A0092B-C50C-407E-A947-70E740481C1C}">
+                                <a14:useLocalDpi xmlns:a14="http://schemas.microsoft.com/office/drawing/2010/main" val="0"/>
+                              </a:ext>
+                            </a:extLst>
+                          </a:blip>
+                          <a:srcRect/>
+                          <a:stretch>
+                            <a:fillRect/>
+                          </a:stretch>
+                        </pic:blipFill>
+                        <pic:spPr bwMode="auto">
+                          <a:xfrm>
+                            <a:off x="0" y="236220"/>
+                            <a:ext cx="1842770" cy="1196340"/>
+                          </a:xfrm>
+                          <a:prstGeom prst="rect">
+                            <a:avLst/>
+                          </a:prstGeom>
+                          <a:noFill/>
+                          <a:ln>
+                            <a:noFill/>
+                          </a:ln>
+                        </pic:spPr>
+                      </pic:pic>
+                      <pic:pic xmlns:pic="http://schemas.openxmlformats.org/drawingml/2006/picture">
+                        <pic:nvPicPr>
+                          <pic:cNvPr id="35" name="Picture 35" descr="Adventures with Azure: Security, Azure Functions and Azure API ..."/>
+                          <pic:cNvPicPr>
+                            <a:picLocks noChangeAspect="1"/>
+                          </pic:cNvPicPr>
+                        </pic:nvPicPr>
+                        <pic:blipFill>
+                          <a:blip r:embed="rId10" cstate="print">
+                            <a:extLst>
+                              <a:ext uri="{28A0092B-C50C-407E-A947-70E740481C1C}">
+                                <a14:useLocalDpi xmlns:a14="http://schemas.microsoft.com/office/drawing/2010/main" val="0"/>
+                              </a:ext>
+                            </a:extLst>
+                          </a:blip>
+                          <a:srcRect/>
+                          <a:stretch>
+                            <a:fillRect/>
+                          </a:stretch>
+                        </pic:blipFill>
+                        <pic:spPr bwMode="auto">
+                          <a:xfrm>
+                            <a:off x="449580" y="1539240"/>
+                            <a:ext cx="952500" cy="952500"/>
+                          </a:xfrm>
+                          <a:prstGeom prst="rect">
+                            <a:avLst/>
+                          </a:prstGeom>
+                          <a:noFill/>
+                          <a:ln>
+                            <a:noFill/>
+                          </a:ln>
+                        </pic:spPr>
+                      </pic:pic>
+                      <wps:wsp>
+                        <wps:cNvPr id="36" name="Text Box 36"/>
+                        <wps:cNvSpPr txBox="1"/>
+                        <wps:spPr>
+                          <a:xfrm>
+                            <a:off x="350520" y="2697480"/>
+                            <a:ext cx="1851660" cy="350520"/>
+                          </a:xfrm>
+                          <a:prstGeom prst="rect">
+                            <a:avLst/>
+                          </a:prstGeom>
+                          <a:solidFill>
+                            <a:schemeClr val="lt1"/>
+                          </a:solidFill>
+                          <a:ln w="6350">
+                            <a:solidFill>
+                              <a:prstClr val="black"/>
+                            </a:solidFill>
+                          </a:ln>
+                        </wps:spPr>
+                        <wps:txbx>
+                          <w:txbxContent>
+                            <w:p>
+                              <w:pPr>
+                                <w:rPr>
+                                  <w:sz w:val="28"/>
+                                  <w:szCs w:val="28"/>
+                                  <w:lang w:val="pt-BR"/>
+                                </w:rPr>
+                              </w:pPr>
+                              <w:r>
+                                <w:rPr>
+                                  <w:sz w:val="28"/>
+                                  <w:szCs w:val="28"/>
+                                  <w:lang w:val="pt-BR"/>
+                                </w:rPr>
+                                <w:t>Azure Web application</w:t>
+                              </w:r>
+                            </w:p>
+                          </w:txbxContent>
+                        </wps:txbx>
+                        <wps:bodyPr rot="0" spcFirstLastPara="0" vertOverflow="overflow" horzOverflow="overflow" vert="horz" wrap="square" lIns="91440" tIns="45720" rIns="91440" bIns="45720" numCol="1" spcCol="0" rtlCol="0" fromWordArt="0" anchor="t" anchorCtr="0" forceAA="0" compatLnSpc="1">
+                          <a:prstTxWarp prst="textNoShape">
+                            <a:avLst/>
+                          </a:prstTxWarp>
+                          <a:noAutofit/>
+                        </wps:bodyPr>
+                      </wps:wsp>
+                      <wps:wsp>
+                        <wps:cNvPr id="37" name="Arrow: Right 37"/>
+                        <wps:cNvSpPr/>
+                        <wps:spPr>
+                          <a:xfrm>
+                            <a:off x="1348740" y="1238250"/>
+                            <a:ext cx="1028700" cy="422910"/>
+                          </a:xfrm>
+                          <a:prstGeom prst="rightArrow">
+                            <a:avLst/>
+                          </a:prstGeom>
+                          <a:ln>
+                            <a:solidFill>
+                              <a:schemeClr val="accent5"/>
+                            </a:solidFill>
+                          </a:ln>
+                        </wps:spPr>
+                        <wps:style>
+                          <a:lnRef idx="2">
+                            <a:schemeClr val="accent6"/>
+                          </a:lnRef>
+                          <a:fillRef idx="1">
+                            <a:schemeClr val="lt1"/>
+                          </a:fillRef>
+                          <a:effectRef idx="0">
+                            <a:schemeClr val="accent6"/>
+                          </a:effectRef>
+                          <a:fontRef idx="minor">
+                            <a:schemeClr val="dk1"/>
+                          </a:fontRef>
+                        </wps:style>
+                        <wps:bodyPr rot="0" spcFirstLastPara="0" vertOverflow="overflow" horzOverflow="overflow" vert="horz" wrap="square" lIns="91440" tIns="45720" rIns="91440" bIns="45720" numCol="1" spcCol="0" rtlCol="0" fromWordArt="0" anchor="ctr" anchorCtr="0" forceAA="0" compatLnSpc="1">
+                          <a:prstTxWarp prst="textNoShape">
+                            <a:avLst/>
+                          </a:prstTxWarp>
+                          <a:noAutofit/>
+                        </wps:bodyPr>
+                      </wps:wsp>
+                    </wpg:wgp>
+                  </a:graphicData>
+                </a:graphic>
+                <wp14:sizeRelH relativeFrom="margin">
+                  <wp14:pctWidth>0</wp14:pctWidth>
+                </wp14:sizeRelH>
+              </wp:anchor>
+            </w:drawing>
+          </mc:Choice>
+          <mc:Fallback>
+            <w:pict>
+              <v:group w14:anchorId="032DF737" id="Group 38" o:spid="_x0000_s1026" style="position:absolute;margin-left:-18pt;margin-top:81.85pt;width:727.2pt;height:273pt;z-index:251662336;mso-width-relative:margin" coordsize="93732,34671" o:gfxdata="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">
+                <v:shapetype id="_x0000_t75" coordsize="21600,21600" o:spt="75" o:preferrelative="t" path="m@4@5l@4@11@9@11@9@5xe" filled="f" stroked="f">
+                  <v:stroke joinstyle="miter"/>
+                  <v:formulas>
+                    <v:f eqn="if lineDrawn pixelLineWidth 0"/>
+                    <v:f eqn="sum @0 1 0"/>
+                    <v:f eqn="sum 0 0 @1"/>
+                    <v:f eqn="prod @2 1 2"/>
+                    <v:f eqn="prod @3 21600 pixelWidth"/>
+                    <v:f eqn="prod @3 21600 pixelHeight"/>
+                    <v:f eqn="sum @0 0 1"/>
+                    <v:f eqn="prod @6 1 2"/>
+                    <v:f eqn="prod @7 21600 pixelWidth"/>
+                    <v:f eqn="sum @8 21600 0"/>
+                    <v:f eqn="prod @7 21600 pixelHeight"/>
+                    <v:f eqn="sum @10 21600 0"/>
+                  </v:formulas>
+                  <v:path o:extrusionok="f" gradientshapeok="t" o:connecttype="rect"/>
+                  <o:lock v:ext="edit" aspectratio="t"/>
+                </v:shapetype>
+                <v:shape id="Picture 33" o:spid="_x0000_s1027" type="#_x0000_t75" style="position:absolute;left:24307;width:69425;height:34671;visibility:visible;mso-wrap-style:square" o:gfxdata="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">
+                  <v:imagedata r:id="rId11" o:title=""/>
+                </v:shape>
+                <v:shape id="Picture 34" o:spid="_x0000_s1028" type="#_x0000_t75" alt="Microsoft Azure Monitoring • ScienceLogic" style="position:absolute;top:2362;width:18427;height:11963;visibility:visible;mso-wrap-style:square" o:gfxdata="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">
+                  <v:imagedata r:id="rId12" o:title="Microsoft Azure Monitoring • ScienceLogic"/>
+                </v:shape>
+                <v:shape id="Picture 35" o:spid="_x0000_s1029" type="#_x0000_t75" alt="Adventures with Azure: Security, Azure Functions and Azure API ..." style="position:absolute;left:4495;top:15392;width:9525;height:9525;visibility:visible;mso-wrap-style:square" o:gfxdata="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">
+                  <v:imagedata r:id="rId13" o:title=" Security, Azure Functions and Azure API .."/>
+                </v:shape>
+                <v:shapetype id="_x0000_t202" coordsize="21600,21600" o:spt="202" path="m,l,21600r21600,l21600,xe">
+                  <v:stroke joinstyle="miter"/>
+                  <v:path gradientshapeok="t" o:connecttype="rect"/>
+                </v:shapetype>
+                <v:shape id="Text Box 36" o:spid="_x0000_s1030" type="#_x0000_t202" style="position:absolute;left:3505;top:26974;width:18516;height:3506;visibility:visible;mso-wrap-style:square;v-text-anchor:top" o:gfxdata="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" fillcolor="white [3201]" strokeweight=".5pt">
+                  <v:textbox>
+                    <w:txbxContent>
+                      <w:p>
+                        <w:pPr>
+                          <w:rPr>
+                            <w:sz w:val="28"/>
+                            <w:szCs w:val="28"/>
+                            <w:lang w:val="pt-BR"/>
+                          </w:rPr>
+                        </w:pPr>
+                        <w:r>
+                          <w:rPr>
+                            <w:sz w:val="28"/>
+                            <w:szCs w:val="28"/>
+                            <w:lang w:val="pt-BR"/>
+                          </w:rPr>
+                          <w:t>Azure Web application</w:t>
+                        </w:r>
+                      </w:p>
+                    </w:txbxContent>
+                  </v:textbox>
+                </v:shape>
+                <v:shapetype id="_x0000_t13" coordsize="21600,21600" o:spt="13" adj="16200,5400" path="m@0,l@0@1,0@1,0@2@0@2@0,21600,21600,10800xe">
+                  <v:stroke joinstyle="miter"/>
+                  <v:formulas>
+                    <v:f eqn="val #0"/>
+                    <v:f eqn="val #1"/>
+                    <v:f eqn="sum height 0 #1"/>
+                    <v:f eqn="sum 10800 0 #1"/>
+                    <v:f eqn="sum width 0 #0"/>
+                    <v:f eqn="prod @4 @3 10800"/>
+                    <v:f eqn="sum width 0 @5"/>
+                  </v:formulas>
+                  <v:path o:connecttype="custom" o:connectlocs="@0,0;0,10800;@0,21600;21600,10800" o:connectangles="270,180,90,0" textboxrect="0,@1,@6,@2"/>
+                  <v:handles>
+                    <v:h position="#0,#1" xrange="0,21600" yrange="0,10800"/>
+                  </v:handles>
+                </v:shapetype>
+                <v:shape id="Arrow: Right 37" o:spid="_x0000_s1031" type="#_x0000_t13" style="position:absolute;left:13487;top:12382;width:10287;height:4229;visibility:visible;mso-wrap-style:square;v-text-anchor:middle" o:gfxdata="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" adj="17160" fillcolor="white [3201]" strokecolor="#5b9bd5 [3208]" strokeweight="1pt"/>
+              </v:group>
+            </w:pict>
+          </mc:Fallback>
+        </mc:AlternateContent>
+      </w:r>
     </w:p>
     <w:tbl>
       <w:tblPr>
         <w:tblStyle w:val="TableGrid"/>
-        <w:tblW w:w="0" w:type="auto"/>
+        <w:tblW w:w="14703" w:type="dxa"/>
+        <w:tblInd w:w="-431" w:type="dxa"/>
         <w:tblLook w:val="04A0" w:firstRow="1" w:lastRow="0" w:firstColumn="1" w:lastColumn="0" w:noHBand="0" w:noVBand="1"/>
       </w:tblPr>
       <w:tblGrid>
+        <w:gridCol w:w="3453"/>
         <w:gridCol w:w="3487"/>
         <w:gridCol w:w="3487"/>
-        <w:gridCol w:w="3487"/>
-        <w:gridCol w:w="3487"/>
+        <w:gridCol w:w="4276"/>
       </w:tblGrid>
       <w:tr>
         <w:tc>
           <w:tcPr>
-            <w:tcW w:w="13948" w:type="dxa"/>
+            <w:tcW w:w="14703" w:type="dxa"/>
             <w:gridSpan w:val="4"/>
           </w:tcPr>
           <w:p>
@@ -355,7 +633,14 @@
                 <w:rFonts w:ascii="Segoe UI" w:hAnsi="Segoe UI" w:cs="Segoe UI"/>
                 <w:b/>
               </w:rPr>
-              <w:t>Performing historical reporting and descriptive analytics</w:t>
+              <w:t>Automated B</w:t>
+            </w:r>
+            <w:r>
+              <w:rPr>
+                <w:rFonts w:ascii="Segoe UI" w:hAnsi="Segoe UI" w:cs="Segoe UI"/>
+                <w:b/>
+              </w:rPr>
+              <w:t>usiness Reporting System</w:t>
             </w:r>
           </w:p>
           <w:p>
@@ -375,7 +660,7 @@
       <w:tr>
         <w:tc>
           <w:tcPr>
-            <w:tcW w:w="3487" w:type="dxa"/>
+            <w:tcW w:w="3453" w:type="dxa"/>
           </w:tcPr>
           <w:p>
             <w:pPr>
@@ -429,7 +714,7 @@
         </w:tc>
         <w:tc>
           <w:tcPr>
-            <w:tcW w:w="3487" w:type="dxa"/>
+            <w:tcW w:w="4276" w:type="dxa"/>
           </w:tcPr>
           <w:p>
             <w:pPr>
@@ -452,7 +737,7 @@
         </w:trPr>
         <w:tc>
           <w:tcPr>
-            <w:tcW w:w="3487" w:type="dxa"/>
+            <w:tcW w:w="3453" w:type="dxa"/>
             <w:tcBorders>
               <w:right w:val="single" w:sz="4" w:space="0" w:color="E7E6E6" w:themeColor="background2"/>
             </w:tcBorders>
@@ -499,177 +784,6 @@
               </w:rPr>
             </w:pPr>
           </w:p>
-          <w:p>
-            <w:pPr>
-              <w:rPr>
-                <w:rFonts w:ascii="Segoe UI" w:hAnsi="Segoe UI" w:cs="Segoe UI"/>
-              </w:rPr>
-            </w:pPr>
-            <w:r>
-              <w:rPr>
-                <w:noProof/>
-              </w:rPr>
-              <w:drawing>
-                <wp:anchor distT="0" distB="0" distL="114300" distR="114300" simplePos="0" relativeHeight="251755520" behindDoc="1" locked="0" layoutInCell="1" allowOverlap="1" wp14:anchorId="62906E94" wp14:editId="316B4D5A">
-                  <wp:simplePos x="0" y="0"/>
-                  <wp:positionH relativeFrom="column">
-                    <wp:posOffset>240665</wp:posOffset>
-                  </wp:positionH>
-                  <wp:positionV relativeFrom="paragraph">
-                    <wp:posOffset>144145</wp:posOffset>
-                  </wp:positionV>
-                  <wp:extent cx="1183640" cy="1183640"/>
-                  <wp:effectExtent l="0" t="0" r="0" b="0"/>
-                  <wp:wrapTight wrapText="bothSides">
-                    <wp:wrapPolygon edited="0">
-                      <wp:start x="14601" y="0"/>
-                      <wp:lineTo x="6953" y="1043"/>
-                      <wp:lineTo x="6605" y="3824"/>
-                      <wp:lineTo x="9039" y="5562"/>
-                      <wp:lineTo x="1738" y="8691"/>
-                      <wp:lineTo x="348" y="9734"/>
-                      <wp:lineTo x="0" y="15296"/>
-                      <wp:lineTo x="0" y="21206"/>
-                      <wp:lineTo x="6605" y="21206"/>
-                      <wp:lineTo x="14253" y="21206"/>
-                      <wp:lineTo x="20858" y="19120"/>
-                      <wp:lineTo x="20511" y="16687"/>
-                      <wp:lineTo x="16339" y="11124"/>
-                      <wp:lineTo x="21206" y="6258"/>
-                      <wp:lineTo x="21206" y="0"/>
-                      <wp:lineTo x="14601" y="0"/>
-                    </wp:wrapPolygon>
-                  </wp:wrapTight>
-                  <wp:docPr id="6" name="Picture 6" descr="Azure IoT Hub - Visual Studio Marketplace"/>
-                  <wp:cNvGraphicFramePr>
-                    <a:graphicFrameLocks xmlns:a="http://schemas.openxmlformats.org/drawingml/2006/main" noChangeAspect="1"/>
-                  </wp:cNvGraphicFramePr>
-                  <a:graphic xmlns:a="http://schemas.openxmlformats.org/drawingml/2006/main">
-                    <a:graphicData uri="http://schemas.openxmlformats.org/drawingml/2006/picture">
-                      <pic:pic xmlns:pic="http://schemas.openxmlformats.org/drawingml/2006/picture">
-                        <pic:nvPicPr>
-                          <pic:cNvPr id="0" name="Picture 4" descr="Azure IoT Hub - Visual Studio Marketplace"/>
-                          <pic:cNvPicPr>
-                            <a:picLocks noChangeAspect="1" noChangeArrowheads="1"/>
-                          </pic:cNvPicPr>
-                        </pic:nvPicPr>
-                        <pic:blipFill>
-                          <a:blip r:embed="rId7">
-                            <a:extLst>
-                              <a:ext uri="{28A0092B-C50C-407E-A947-70E740481C1C}">
-                                <a14:useLocalDpi xmlns:a14="http://schemas.microsoft.com/office/drawing/2010/main" val="0"/>
-                              </a:ext>
-                            </a:extLst>
-                          </a:blip>
-                          <a:srcRect/>
-                          <a:stretch>
-                            <a:fillRect/>
-                          </a:stretch>
-                        </pic:blipFill>
-                        <pic:spPr bwMode="auto">
-                          <a:xfrm>
-                            <a:off x="0" y="0"/>
-                            <a:ext cx="1183640" cy="1183640"/>
-                          </a:xfrm>
-                          <a:prstGeom prst="rect">
-                            <a:avLst/>
-                          </a:prstGeom>
-                          <a:noFill/>
-                          <a:ln>
-                            <a:noFill/>
-                          </a:ln>
-                        </pic:spPr>
-                      </pic:pic>
-                    </a:graphicData>
-                  </a:graphic>
-                </wp:anchor>
-              </w:drawing>
-            </w:r>
-          </w:p>
-          <w:p>
-            <w:pPr>
-              <w:rPr>
-                <w:rFonts w:ascii="Segoe UI" w:hAnsi="Segoe UI" w:cs="Segoe UI"/>
-              </w:rPr>
-            </w:pPr>
-            <w:r>
-              <w:rPr>
-                <w:rFonts w:ascii="Segoe UI" w:hAnsi="Segoe UI" w:cs="Segoe UI"/>
-                <w:noProof/>
-              </w:rPr>
-              <mc:AlternateContent>
-                <mc:Choice Requires="wps">
-                  <w:drawing>
-                    <wp:anchor distT="0" distB="0" distL="114300" distR="114300" simplePos="0" relativeHeight="251758592" behindDoc="0" locked="0" layoutInCell="1" allowOverlap="1" wp14:anchorId="1BB7C56F" wp14:editId="6C8610BC">
-                      <wp:simplePos x="0" y="0"/>
-                      <wp:positionH relativeFrom="column">
-                        <wp:posOffset>1345565</wp:posOffset>
-                      </wp:positionH>
-                      <wp:positionV relativeFrom="paragraph">
-                        <wp:posOffset>563246</wp:posOffset>
-                      </wp:positionV>
-                      <wp:extent cx="1287780" cy="45719"/>
-                      <wp:effectExtent l="0" t="38100" r="26670" b="88265"/>
-                      <wp:wrapNone/>
-                      <wp:docPr id="8" name="Straight Arrow Connector 8"/>
-                      <wp:cNvGraphicFramePr/>
-                      <a:graphic xmlns:a="http://schemas.openxmlformats.org/drawingml/2006/main">
-                        <a:graphicData uri="http://schemas.microsoft.com/office/word/2010/wordprocessingShape">
-                          <wps:wsp>
-                            <wps:cNvCnPr/>
-                            <wps:spPr>
-                              <a:xfrm>
-                                <a:off x="0" y="0"/>
-                                <a:ext cx="1287780" cy="45719"/>
-                              </a:xfrm>
-                              <a:prstGeom prst="straightConnector1">
-                                <a:avLst/>
-                              </a:prstGeom>
-                              <a:ln>
-                                <a:tailEnd type="triangle"/>
-                              </a:ln>
-                            </wps:spPr>
-                            <wps:style>
-                              <a:lnRef idx="1">
-                                <a:schemeClr val="accent1"/>
-                              </a:lnRef>
-                              <a:fillRef idx="0">
-                                <a:schemeClr val="accent1"/>
-                              </a:fillRef>
-                              <a:effectRef idx="0">
-                                <a:schemeClr val="accent1"/>
-                              </a:effectRef>
-                              <a:fontRef idx="minor">
-                                <a:schemeClr val="tx1"/>
-                              </a:fontRef>
-                            </wps:style>
-                            <wps:bodyPr/>
-                          </wps:wsp>
-                        </a:graphicData>
-                      </a:graphic>
-                      <wp14:sizeRelH relativeFrom="margin">
-                        <wp14:pctWidth>0</wp14:pctWidth>
-                      </wp14:sizeRelH>
-                      <wp14:sizeRelV relativeFrom="margin">
-                        <wp14:pctHeight>0</wp14:pctHeight>
-                      </wp14:sizeRelV>
-                    </wp:anchor>
-                  </w:drawing>
-                </mc:Choice>
-                <mc:Fallback>
-                  <w:pict>
-                    <v:shapetype w14:anchorId="67317D6E" id="_x0000_t32" coordsize="21600,21600" o:spt="32" o:oned="t" path="m,l21600,21600e" filled="f">
-                      <v:path arrowok="t" fillok="f" o:connecttype="none"/>
-                      <o:lock v:ext="edit" shapetype="t"/>
-                    </v:shapetype>
-                    <v:shape id="Straight Arrow Connector 8" o:spid="_x0000_s1026" type="#_x0000_t32" style="position:absolute;margin-left:105.95pt;margin-top:44.35pt;width:101.4pt;height:3.6pt;z-index:251758592;visibility:visible;mso-wrap-style:square;mso-width-percent:0;mso-height-percent:0;mso-wrap-distance-left:9pt;mso-wrap-distance-top:0;mso-wrap-distance-right:9pt;mso-wrap-distance-bottom:0;mso-position-horizontal:absolute;mso-position-horizontal-relative:text;mso-position-vertical:absolute;mso-position-vertical-relative:text;mso-width-percent:0;mso-height-percent:0;mso-width-relative:margin;mso-height-relative:margin" o:gfxdata="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" strokecolor="#4472c4 [3204]" strokeweight=".5pt">
-                      <v:stroke endarrow="block" joinstyle="miter"/>
-                    </v:shape>
-                  </w:pict>
-                </mc:Fallback>
-              </mc:AlternateContent>
-            </w:r>
-          </w:p>
         </w:tc>
         <w:tc>
           <w:tcPr>
@@ -685,156 +799,6 @@
                 <w:rFonts w:ascii="Segoe UI" w:hAnsi="Segoe UI" w:cs="Segoe UI"/>
               </w:rPr>
             </w:pPr>
-            <w:r>
-              <w:rPr>
-                <w:noProof/>
-              </w:rPr>
-              <w:drawing>
-                <wp:anchor distT="0" distB="0" distL="114300" distR="114300" simplePos="0" relativeHeight="251770880" behindDoc="0" locked="0" layoutInCell="1" allowOverlap="1" wp14:anchorId="059EFDFC" wp14:editId="321F575D">
-                  <wp:simplePos x="0" y="0"/>
-                  <wp:positionH relativeFrom="column">
-                    <wp:posOffset>-655320</wp:posOffset>
-                  </wp:positionH>
-                  <wp:positionV relativeFrom="paragraph">
-                    <wp:posOffset>721995</wp:posOffset>
-                  </wp:positionV>
-                  <wp:extent cx="1005840" cy="776605"/>
-                  <wp:effectExtent l="0" t="0" r="3810" b="4445"/>
-                  <wp:wrapNone/>
-                  <wp:docPr id="14" name="Picture 14" descr="Microsoft BI Tools: Azure Stream Analytics"/>
-                  <wp:cNvGraphicFramePr>
-                    <a:graphicFrameLocks xmlns:a="http://schemas.openxmlformats.org/drawingml/2006/main" noChangeAspect="1"/>
-                  </wp:cNvGraphicFramePr>
-                  <a:graphic xmlns:a="http://schemas.openxmlformats.org/drawingml/2006/main">
-                    <a:graphicData uri="http://schemas.openxmlformats.org/drawingml/2006/picture">
-                      <pic:pic xmlns:pic="http://schemas.openxmlformats.org/drawingml/2006/picture">
-                        <pic:nvPicPr>
-                          <pic:cNvPr id="0" name="Picture 6" descr="Microsoft BI Tools: Azure Stream Analytics"/>
-                          <pic:cNvPicPr>
-                            <a:picLocks noChangeAspect="1" noChangeArrowheads="1"/>
-                          </pic:cNvPicPr>
-                        </pic:nvPicPr>
-                        <pic:blipFill>
-                          <a:blip r:embed="rId8" cstate="print">
-                            <a:extLst>
-                              <a:ext uri="{28A0092B-C50C-407E-A947-70E740481C1C}">
-                                <a14:useLocalDpi xmlns:a14="http://schemas.microsoft.com/office/drawing/2010/main" val="0"/>
-                              </a:ext>
-                            </a:extLst>
-                          </a:blip>
-                          <a:srcRect/>
-                          <a:stretch>
-                            <a:fillRect/>
-                          </a:stretch>
-                        </pic:blipFill>
-                        <pic:spPr bwMode="auto">
-                          <a:xfrm flipV="1">
-                            <a:off x="0" y="0"/>
-                            <a:ext cx="1005840" cy="776605"/>
-                          </a:xfrm>
-                          <a:prstGeom prst="rect">
-                            <a:avLst/>
-                          </a:prstGeom>
-                          <a:noFill/>
-                          <a:ln>
-                            <a:noFill/>
-                          </a:ln>
-                        </pic:spPr>
-                      </pic:pic>
-                    </a:graphicData>
-                  </a:graphic>
-                  <wp14:sizeRelH relativeFrom="margin">
-                    <wp14:pctWidth>0</wp14:pctWidth>
-                  </wp14:sizeRelH>
-                  <wp14:sizeRelV relativeFrom="margin">
-                    <wp14:pctHeight>0</wp14:pctHeight>
-                  </wp14:sizeRelV>
-                </wp:anchor>
-              </w:drawing>
-            </w:r>
-            <w:r>
-              <w:rPr>
-                <w:noProof/>
-              </w:rPr>
-              <w:drawing>
-                <wp:anchor distT="0" distB="0" distL="114300" distR="114300" simplePos="0" relativeHeight="251750400" behindDoc="1" locked="0" layoutInCell="1" allowOverlap="1" wp14:anchorId="267F5041" wp14:editId="4178A830">
-                  <wp:simplePos x="0" y="0"/>
-                  <wp:positionH relativeFrom="column">
-                    <wp:posOffset>38100</wp:posOffset>
-                  </wp:positionH>
-                  <wp:positionV relativeFrom="paragraph">
-                    <wp:posOffset>1315720</wp:posOffset>
-                  </wp:positionV>
-                  <wp:extent cx="2011680" cy="1056640"/>
-                  <wp:effectExtent l="0" t="0" r="0" b="0"/>
-                  <wp:wrapTight wrapText="bothSides">
-                    <wp:wrapPolygon edited="0">
-                      <wp:start x="5727" y="0"/>
-                      <wp:lineTo x="4295" y="2726"/>
-                      <wp:lineTo x="4295" y="3505"/>
-                      <wp:lineTo x="5727" y="6231"/>
-                      <wp:lineTo x="5523" y="12462"/>
-                      <wp:lineTo x="4500" y="15577"/>
-                      <wp:lineTo x="4295" y="16745"/>
-                      <wp:lineTo x="4705" y="19082"/>
-                      <wp:lineTo x="12682" y="21029"/>
-                      <wp:lineTo x="14523" y="21029"/>
-                      <wp:lineTo x="15545" y="21029"/>
-                      <wp:lineTo x="15955" y="20639"/>
-                      <wp:lineTo x="16159" y="19082"/>
-                      <wp:lineTo x="15545" y="12462"/>
-                      <wp:lineTo x="17386" y="6231"/>
-                      <wp:lineTo x="17795" y="3894"/>
-                      <wp:lineTo x="15750" y="2726"/>
-                      <wp:lineTo x="6750" y="0"/>
-                      <wp:lineTo x="5727" y="0"/>
-                    </wp:wrapPolygon>
-                  </wp:wrapTight>
-                  <wp:docPr id="7" name="Picture 7" descr="Dica rápida — Utilizando o Cosmos DB no ambiente de desenvolvimento"/>
-                  <wp:cNvGraphicFramePr>
-                    <a:graphicFrameLocks xmlns:a="http://schemas.openxmlformats.org/drawingml/2006/main" noChangeAspect="1"/>
-                  </wp:cNvGraphicFramePr>
-                  <a:graphic xmlns:a="http://schemas.openxmlformats.org/drawingml/2006/main">
-                    <a:graphicData uri="http://schemas.openxmlformats.org/drawingml/2006/picture">
-                      <pic:pic xmlns:pic="http://schemas.openxmlformats.org/drawingml/2006/picture">
-                        <pic:nvPicPr>
-                          <pic:cNvPr id="0" name="Picture 3" descr="Dica rápida — Utilizando o Cosmos DB no ambiente de desenvolvimento"/>
-                          <pic:cNvPicPr>
-                            <a:picLocks noChangeAspect="1" noChangeArrowheads="1"/>
-                          </pic:cNvPicPr>
-                        </pic:nvPicPr>
-                        <pic:blipFill>
-                          <a:blip r:embed="rId9" cstate="print">
-                            <a:extLst>
-                              <a:ext uri="{28A0092B-C50C-407E-A947-70E740481C1C}">
-                                <a14:useLocalDpi xmlns:a14="http://schemas.microsoft.com/office/drawing/2010/main" val="0"/>
-                              </a:ext>
-                            </a:extLst>
-                          </a:blip>
-                          <a:srcRect/>
-                          <a:stretch>
-                            <a:fillRect/>
-                          </a:stretch>
-                        </pic:blipFill>
-                        <pic:spPr bwMode="auto">
-                          <a:xfrm>
-                            <a:off x="0" y="0"/>
-                            <a:ext cx="2011680" cy="1056640"/>
-                          </a:xfrm>
-                          <a:prstGeom prst="rect">
-                            <a:avLst/>
-                          </a:prstGeom>
-                          <a:noFill/>
-                          <a:ln>
-                            <a:noFill/>
-                          </a:ln>
-                        </pic:spPr>
-                      </pic:pic>
-                    </a:graphicData>
-                  </a:graphic>
-                </wp:anchor>
-              </w:drawing>
-            </w:r>
           </w:p>
         </w:tc>
         <w:tc>
@@ -851,78 +815,14 @@
                 <w:noProof/>
               </w:rPr>
             </w:pPr>
-            <w:r>
+          </w:p>
+          <w:p>
+            <w:pPr>
               <w:rPr>
+                <w:rFonts w:ascii="Segoe UI" w:hAnsi="Segoe UI" w:cs="Segoe UI"/>
                 <w:noProof/>
               </w:rPr>
-              <w:drawing>
-                <wp:anchor distT="0" distB="0" distL="114300" distR="114300" simplePos="0" relativeHeight="251751424" behindDoc="1" locked="0" layoutInCell="1" allowOverlap="1" wp14:anchorId="55931BF0" wp14:editId="38EB2B6D">
-                  <wp:simplePos x="0" y="0"/>
-                  <wp:positionH relativeFrom="column">
-                    <wp:posOffset>240030</wp:posOffset>
-                  </wp:positionH>
-                  <wp:positionV relativeFrom="paragraph">
-                    <wp:posOffset>195580</wp:posOffset>
-                  </wp:positionV>
-                  <wp:extent cx="1664335" cy="898525"/>
-                  <wp:effectExtent l="0" t="0" r="0" b="0"/>
-                  <wp:wrapTight wrapText="bothSides">
-                    <wp:wrapPolygon edited="0">
-                      <wp:start x="0" y="0"/>
-                      <wp:lineTo x="0" y="21066"/>
-                      <wp:lineTo x="21262" y="21066"/>
-                      <wp:lineTo x="21262" y="0"/>
-                      <wp:lineTo x="0" y="0"/>
-                    </wp:wrapPolygon>
-                  </wp:wrapTight>
-                  <wp:docPr id="3" name="Picture 3"/>
-                  <wp:cNvGraphicFramePr>
-                    <a:graphicFrameLocks xmlns:a="http://schemas.openxmlformats.org/drawingml/2006/main" noChangeAspect="1"/>
-                  </wp:cNvGraphicFramePr>
-                  <a:graphic xmlns:a="http://schemas.openxmlformats.org/drawingml/2006/main">
-                    <a:graphicData uri="http://schemas.openxmlformats.org/drawingml/2006/picture">
-                      <pic:pic xmlns:pic="http://schemas.openxmlformats.org/drawingml/2006/picture">
-                        <pic:nvPicPr>
-                          <pic:cNvPr id="1" name=""/>
-                          <pic:cNvPicPr/>
-                        </pic:nvPicPr>
-                        <pic:blipFill rotWithShape="1">
-                          <a:blip r:embed="rId10" cstate="print">
-                            <a:extLst>
-                              <a:ext uri="{28A0092B-C50C-407E-A947-70E740481C1C}">
-                                <a14:useLocalDpi xmlns:a14="http://schemas.microsoft.com/office/drawing/2010/main" val="0"/>
-                              </a:ext>
-                            </a:extLst>
-                          </a:blip>
-                          <a:srcRect t="4068"/>
-                          <a:stretch/>
-                        </pic:blipFill>
-                        <pic:spPr bwMode="auto">
-                          <a:xfrm>
-                            <a:off x="0" y="0"/>
-                            <a:ext cx="1664335" cy="898525"/>
-                          </a:xfrm>
-                          <a:prstGeom prst="rect">
-                            <a:avLst/>
-                          </a:prstGeom>
-                          <a:ln>
-                            <a:noFill/>
-                          </a:ln>
-                          <a:extLst>
-                            <a:ext uri="{53640926-AAD7-44D8-BBD7-CCE9431645EC}">
-                              <a14:shadowObscured xmlns:a14="http://schemas.microsoft.com/office/drawing/2010/main"/>
-                            </a:ext>
-                          </a:extLst>
-                        </pic:spPr>
-                      </pic:pic>
-                    </a:graphicData>
-                  </a:graphic>
-                  <wp14:sizeRelV relativeFrom="margin">
-                    <wp14:pctHeight>0</wp14:pctHeight>
-                  </wp14:sizeRelV>
-                </wp:anchor>
-              </w:drawing>
-            </w:r>
+            </w:pPr>
           </w:p>
           <w:p>
             <w:pPr>
@@ -930,485 +830,11 @@
                 <w:rFonts w:ascii="Segoe UI" w:hAnsi="Segoe UI" w:cs="Segoe UI"/>
               </w:rPr>
             </w:pPr>
-            <w:r>
-              <w:rPr>
-                <w:noProof/>
-              </w:rPr>
-              <w:drawing>
-                <wp:anchor distT="0" distB="0" distL="114300" distR="114300" simplePos="0" relativeHeight="251753472" behindDoc="1" locked="0" layoutInCell="1" allowOverlap="1" wp14:anchorId="65900789" wp14:editId="1E90B3DC">
-                  <wp:simplePos x="0" y="0"/>
-                  <wp:positionH relativeFrom="column">
-                    <wp:posOffset>239395</wp:posOffset>
-                  </wp:positionH>
-                  <wp:positionV relativeFrom="paragraph">
-                    <wp:posOffset>1158875</wp:posOffset>
-                  </wp:positionV>
-                  <wp:extent cx="1779270" cy="1000760"/>
-                  <wp:effectExtent l="0" t="0" r="0" b="8890"/>
-                  <wp:wrapTight wrapText="bothSides">
-                    <wp:wrapPolygon edited="0">
-                      <wp:start x="0" y="0"/>
-                      <wp:lineTo x="0" y="21381"/>
-                      <wp:lineTo x="21276" y="21381"/>
-                      <wp:lineTo x="21276" y="0"/>
-                      <wp:lineTo x="0" y="0"/>
-                    </wp:wrapPolygon>
-                  </wp:wrapTight>
-                  <wp:docPr id="4" name="Picture 4"/>
-                  <wp:cNvGraphicFramePr>
-                    <a:graphicFrameLocks xmlns:a="http://schemas.openxmlformats.org/drawingml/2006/main" noChangeAspect="1"/>
-                  </wp:cNvGraphicFramePr>
-                  <a:graphic xmlns:a="http://schemas.openxmlformats.org/drawingml/2006/main">
-                    <a:graphicData uri="http://schemas.openxmlformats.org/drawingml/2006/picture">
-                      <pic:pic xmlns:pic="http://schemas.openxmlformats.org/drawingml/2006/picture">
-                        <pic:nvPicPr>
-                          <pic:cNvPr id="1" name=""/>
-                          <pic:cNvPicPr/>
-                        </pic:nvPicPr>
-                        <pic:blipFill>
-                          <a:blip r:embed="rId11" cstate="print">
-                            <a:extLst>
-                              <a:ext uri="{28A0092B-C50C-407E-A947-70E740481C1C}">
-                                <a14:useLocalDpi xmlns:a14="http://schemas.microsoft.com/office/drawing/2010/main" val="0"/>
-                              </a:ext>
-                            </a:extLst>
-                          </a:blip>
-                          <a:stretch>
-                            <a:fillRect/>
-                          </a:stretch>
-                        </pic:blipFill>
-                        <pic:spPr>
-                          <a:xfrm>
-                            <a:off x="0" y="0"/>
-                            <a:ext cx="1779270" cy="1000760"/>
-                          </a:xfrm>
-                          <a:prstGeom prst="rect">
-                            <a:avLst/>
-                          </a:prstGeom>
-                        </pic:spPr>
-                      </pic:pic>
-                    </a:graphicData>
-                  </a:graphic>
-                </wp:anchor>
-              </w:drawing>
-            </w:r>
-            <w:r>
-              <w:rPr>
-                <w:rFonts w:ascii="Segoe UI" w:hAnsi="Segoe UI" w:cs="Segoe UI"/>
-                <w:noProof/>
-              </w:rPr>
-              <w:drawing>
-                <wp:anchor distT="0" distB="0" distL="114300" distR="114300" simplePos="0" relativeHeight="251754496" behindDoc="1" locked="0" layoutInCell="1" allowOverlap="1" wp14:anchorId="241BBA95" wp14:editId="72BC2A21">
-                  <wp:simplePos x="0" y="0"/>
-                  <wp:positionH relativeFrom="column">
-                    <wp:posOffset>757555</wp:posOffset>
-                  </wp:positionH>
-                  <wp:positionV relativeFrom="paragraph">
-                    <wp:posOffset>2554605</wp:posOffset>
-                  </wp:positionV>
-                  <wp:extent cx="792480" cy="792480"/>
-                  <wp:effectExtent l="0" t="0" r="7620" b="7620"/>
-                  <wp:wrapTight wrapText="bothSides">
-                    <wp:wrapPolygon edited="0">
-                      <wp:start x="0" y="0"/>
-                      <wp:lineTo x="0" y="21288"/>
-                      <wp:lineTo x="21288" y="21288"/>
-                      <wp:lineTo x="21288" y="0"/>
-                      <wp:lineTo x="0" y="0"/>
-                    </wp:wrapPolygon>
-                  </wp:wrapTight>
-                  <wp:docPr id="5" name="Picture 5"/>
-                  <wp:cNvGraphicFramePr>
-                    <a:graphicFrameLocks xmlns:a="http://schemas.openxmlformats.org/drawingml/2006/main" noChangeAspect="1"/>
-                  </wp:cNvGraphicFramePr>
-                  <a:graphic xmlns:a="http://schemas.openxmlformats.org/drawingml/2006/main">
-                    <a:graphicData uri="http://schemas.openxmlformats.org/drawingml/2006/picture">
-                      <pic:pic xmlns:pic="http://schemas.openxmlformats.org/drawingml/2006/picture">
-                        <pic:nvPicPr>
-                          <pic:cNvPr id="0" name="Picture 2"/>
-                          <pic:cNvPicPr>
-                            <a:picLocks noChangeAspect="1" noChangeArrowheads="1"/>
-                          </pic:cNvPicPr>
-                        </pic:nvPicPr>
-                        <pic:blipFill>
-                          <a:blip r:embed="rId12" cstate="print">
-                            <a:extLst>
-                              <a:ext uri="{28A0092B-C50C-407E-A947-70E740481C1C}">
-                                <a14:useLocalDpi xmlns:a14="http://schemas.microsoft.com/office/drawing/2010/main" val="0"/>
-                              </a:ext>
-                            </a:extLst>
-                          </a:blip>
-                          <a:srcRect/>
-                          <a:stretch>
-                            <a:fillRect/>
-                          </a:stretch>
-                        </pic:blipFill>
-                        <pic:spPr bwMode="auto">
-                          <a:xfrm>
-                            <a:off x="0" y="0"/>
-                            <a:ext cx="792480" cy="792480"/>
-                          </a:xfrm>
-                          <a:prstGeom prst="rect">
-                            <a:avLst/>
-                          </a:prstGeom>
-                          <a:noFill/>
-                          <a:ln>
-                            <a:noFill/>
-                          </a:ln>
-                        </pic:spPr>
-                      </pic:pic>
-                    </a:graphicData>
-                  </a:graphic>
-                </wp:anchor>
-              </w:drawing>
-            </w:r>
-            <w:r>
-              <w:rPr>
-                <w:rFonts w:ascii="Segoe UI" w:hAnsi="Segoe UI" w:cs="Segoe UI"/>
-                <w:noProof/>
-              </w:rPr>
-              <mc:AlternateContent>
-                <mc:Choice Requires="wps">
-                  <w:drawing>
-                    <wp:anchor distT="0" distB="0" distL="114300" distR="114300" simplePos="0" relativeHeight="251760640" behindDoc="0" locked="0" layoutInCell="1" allowOverlap="1" wp14:anchorId="6886A05B" wp14:editId="3637AFD9">
-                      <wp:simplePos x="0" y="0"/>
-                      <wp:positionH relativeFrom="column">
-                        <wp:posOffset>-652146</wp:posOffset>
-                      </wp:positionH>
-                      <wp:positionV relativeFrom="paragraph">
-                        <wp:posOffset>1754505</wp:posOffset>
-                      </wp:positionV>
-                      <wp:extent cx="1252855" cy="1203960"/>
-                      <wp:effectExtent l="0" t="0" r="80645" b="53340"/>
-                      <wp:wrapNone/>
-                      <wp:docPr id="9" name="Straight Arrow Connector 9"/>
-                      <wp:cNvGraphicFramePr/>
-                      <a:graphic xmlns:a="http://schemas.openxmlformats.org/drawingml/2006/main">
-                        <a:graphicData uri="http://schemas.microsoft.com/office/word/2010/wordprocessingShape">
-                          <wps:wsp>
-                            <wps:cNvCnPr/>
-                            <wps:spPr>
-                              <a:xfrm>
-                                <a:off x="0" y="0"/>
-                                <a:ext cx="1252855" cy="1203960"/>
-                              </a:xfrm>
-                              <a:prstGeom prst="straightConnector1">
-                                <a:avLst/>
-                              </a:prstGeom>
-                              <a:ln>
-                                <a:tailEnd type="triangle"/>
-                              </a:ln>
-                            </wps:spPr>
-                            <wps:style>
-                              <a:lnRef idx="1">
-                                <a:schemeClr val="accent1"/>
-                              </a:lnRef>
-                              <a:fillRef idx="0">
-                                <a:schemeClr val="accent1"/>
-                              </a:fillRef>
-                              <a:effectRef idx="0">
-                                <a:schemeClr val="accent1"/>
-                              </a:effectRef>
-                              <a:fontRef idx="minor">
-                                <a:schemeClr val="tx1"/>
-                              </a:fontRef>
-                            </wps:style>
-                            <wps:bodyPr/>
-                          </wps:wsp>
-                        </a:graphicData>
-                      </a:graphic>
-                      <wp14:sizeRelH relativeFrom="margin">
-                        <wp14:pctWidth>0</wp14:pctWidth>
-                      </wp14:sizeRelH>
-                      <wp14:sizeRelV relativeFrom="margin">
-                        <wp14:pctHeight>0</wp14:pctHeight>
-                      </wp14:sizeRelV>
-                    </wp:anchor>
-                  </w:drawing>
-                </mc:Choice>
-                <mc:Fallback>
-                  <w:pict>
-                    <v:shapetype w14:anchorId="49886EF1" id="_x0000_t32" coordsize="21600,21600" o:spt="32" o:oned="t" path="m,l21600,21600e" filled="f">
-                      <v:path arrowok="t" fillok="f" o:connecttype="none"/>
-                      <o:lock v:ext="edit" shapetype="t"/>
-                    </v:shapetype>
-                    <v:shape id="Straight Arrow Connector 9" o:spid="_x0000_s1026" type="#_x0000_t32" style="position:absolute;margin-left:-51.35pt;margin-top:138.15pt;width:98.65pt;height:94.8pt;z-index:251760640;visibility:visible;mso-wrap-style:square;mso-width-percent:0;mso-height-percent:0;mso-wrap-distance-left:9pt;mso-wrap-distance-top:0;mso-wrap-distance-right:9pt;mso-wrap-distance-bottom:0;mso-position-horizontal:absolute;mso-position-horizontal-relative:text;mso-position-vertical:absolute;mso-position-vertical-relative:text;mso-width-percent:0;mso-height-percent:0;mso-width-relative:margin;mso-height-relative:margin" o:gfxdata="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" strokecolor="#4472c4 [3204]" strokeweight=".5pt">
-                      <v:stroke endarrow="block" joinstyle="miter"/>
-                    </v:shape>
-                  </w:pict>
-                </mc:Fallback>
-              </mc:AlternateContent>
-            </w:r>
-            <w:r>
-              <w:rPr>
-                <w:rFonts w:ascii="Segoe UI" w:hAnsi="Segoe UI" w:cs="Segoe UI"/>
-                <w:noProof/>
-              </w:rPr>
-              <mc:AlternateContent>
-                <mc:Choice Requires="wps">
-                  <w:drawing>
-                    <wp:anchor distT="0" distB="0" distL="114300" distR="114300" simplePos="0" relativeHeight="251768832" behindDoc="0" locked="0" layoutInCell="1" allowOverlap="1" wp14:anchorId="45BA12F9" wp14:editId="61CC10F7">
-                      <wp:simplePos x="0" y="0"/>
-                      <wp:positionH relativeFrom="column">
-                        <wp:posOffset>-639445</wp:posOffset>
-                      </wp:positionH>
-                      <wp:positionV relativeFrom="paragraph">
-                        <wp:posOffset>2272665</wp:posOffset>
-                      </wp:positionV>
-                      <wp:extent cx="914400" cy="231140"/>
-                      <wp:effectExtent l="0" t="0" r="19685" b="16510"/>
-                      <wp:wrapNone/>
-                      <wp:docPr id="13" name="Text Box 13"/>
-                      <wp:cNvGraphicFramePr/>
-                      <a:graphic xmlns:a="http://schemas.openxmlformats.org/drawingml/2006/main">
-                        <a:graphicData uri="http://schemas.microsoft.com/office/word/2010/wordprocessingShape">
-                          <wps:wsp>
-                            <wps:cNvSpPr txBox="1"/>
-                            <wps:spPr>
-                              <a:xfrm>
-                                <a:off x="0" y="0"/>
-                                <a:ext cx="914400" cy="231140"/>
-                              </a:xfrm>
-                              <a:prstGeom prst="rect">
-                                <a:avLst/>
-                              </a:prstGeom>
-                              <a:solidFill>
-                                <a:schemeClr val="lt1"/>
-                              </a:solidFill>
-                              <a:ln w="6350">
-                                <a:solidFill>
-                                  <a:prstClr val="black"/>
-                                </a:solidFill>
-                              </a:ln>
-                            </wps:spPr>
-                            <wps:txbx>
-                              <w:txbxContent>
-                                <w:p>
-                                  <w:pPr>
-                                    <w:rPr>
-                                      <w:lang w:val="pt-BR"/>
-                                    </w:rPr>
-                                  </w:pPr>
-                                  <w:proofErr w:type="spellStart"/>
-                                  <w:r>
-                                    <w:rPr>
-                                      <w:lang w:val="pt-BR"/>
-                                    </w:rPr>
-                                    <w:t>Transactional</w:t>
-                                  </w:r>
-                                  <w:proofErr w:type="spellEnd"/>
-                                  <w:r>
-                                    <w:rPr>
-                                      <w:lang w:val="pt-BR"/>
-                                    </w:rPr>
-                                    <w:t xml:space="preserve"> data</w:t>
-                                  </w:r>
-                                </w:p>
-                              </w:txbxContent>
-                            </wps:txbx>
-                            <wps:bodyPr rot="0" spcFirstLastPara="0" vertOverflow="overflow" horzOverflow="overflow" vert="horz" wrap="none" lIns="91440" tIns="45720" rIns="91440" bIns="45720" numCol="1" spcCol="0" rtlCol="0" fromWordArt="0" anchor="t" anchorCtr="0" forceAA="0" compatLnSpc="1">
-                              <a:prstTxWarp prst="textNoShape">
-                                <a:avLst/>
-                              </a:prstTxWarp>
-                              <a:noAutofit/>
-                            </wps:bodyPr>
-                          </wps:wsp>
-                        </a:graphicData>
-                      </a:graphic>
-                      <wp14:sizeRelV relativeFrom="margin">
-                        <wp14:pctHeight>0</wp14:pctHeight>
-                      </wp14:sizeRelV>
-                    </wp:anchor>
-                  </w:drawing>
-                </mc:Choice>
-                <mc:Fallback>
-                  <w:pict>
-                    <v:shapetype w14:anchorId="45BA12F9" id="_x0000_t202" coordsize="21600,21600" o:spt="202" path="m,l,21600r21600,l21600,xe">
-                      <v:stroke joinstyle="miter"/>
-                      <v:path gradientshapeok="t" o:connecttype="rect"/>
-                    </v:shapetype>
-                    <v:shape id="Text Box 13" o:spid="_x0000_s1026" type="#_x0000_t202" style="position:absolute;margin-left:-50.35pt;margin-top:178.95pt;width:1in;height:18.2pt;z-index:251768832;visibility:visible;mso-wrap-style:none;mso-height-percent:0;mso-wrap-distance-left:9pt;mso-wrap-distance-top:0;mso-wrap-distance-right:9pt;mso-wrap-distance-bottom:0;mso-position-horizontal:absolute;mso-position-horizontal-relative:text;mso-position-vertical:absolute;mso-position-vertical-relative:text;mso-height-percent:0;mso-height-relative:margin;v-text-anchor:top" o:gfxdata="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" fillcolor="white [3201]" strokeweight=".5pt">
-                      <v:textbox>
-                        <w:txbxContent>
-                          <w:p>
-                            <w:pPr>
-                              <w:rPr>
-                                <w:lang w:val="pt-BR"/>
-                              </w:rPr>
-                            </w:pPr>
-                            <w:proofErr w:type="spellStart"/>
-                            <w:r>
-                              <w:rPr>
-                                <w:lang w:val="pt-BR"/>
-                              </w:rPr>
-                              <w:t>Transactional</w:t>
-                            </w:r>
-                            <w:proofErr w:type="spellEnd"/>
-                            <w:r>
-                              <w:rPr>
-                                <w:lang w:val="pt-BR"/>
-                              </w:rPr>
-                              <w:t xml:space="preserve"> data</w:t>
-                            </w:r>
-                          </w:p>
-                        </w:txbxContent>
-                      </v:textbox>
-                    </v:shape>
-                  </w:pict>
-                </mc:Fallback>
-              </mc:AlternateContent>
-            </w:r>
-            <w:r>
-              <w:rPr>
-                <w:rFonts w:ascii="Segoe UI" w:hAnsi="Segoe UI" w:cs="Segoe UI"/>
-                <w:noProof/>
-              </w:rPr>
-              <mc:AlternateContent>
-                <mc:Choice Requires="wps">
-                  <w:drawing>
-                    <wp:anchor distT="0" distB="0" distL="114300" distR="114300" simplePos="0" relativeHeight="251764736" behindDoc="0" locked="0" layoutInCell="1" allowOverlap="1" wp14:anchorId="3FE101E2" wp14:editId="4D73D0C6">
-                      <wp:simplePos x="0" y="0"/>
-                      <wp:positionH relativeFrom="column">
-                        <wp:posOffset>939800</wp:posOffset>
-                      </wp:positionH>
-                      <wp:positionV relativeFrom="paragraph">
-                        <wp:posOffset>923290</wp:posOffset>
-                      </wp:positionV>
-                      <wp:extent cx="45719" cy="542290"/>
-                      <wp:effectExtent l="38100" t="38100" r="50165" b="29210"/>
-                      <wp:wrapNone/>
-                      <wp:docPr id="11" name="Straight Arrow Connector 11"/>
-                      <wp:cNvGraphicFramePr/>
-                      <a:graphic xmlns:a="http://schemas.openxmlformats.org/drawingml/2006/main">
-                        <a:graphicData uri="http://schemas.microsoft.com/office/word/2010/wordprocessingShape">
-                          <wps:wsp>
-                            <wps:cNvCnPr/>
-                            <wps:spPr>
-                              <a:xfrm flipH="1" flipV="1">
-                                <a:off x="0" y="0"/>
-                                <a:ext cx="45719" cy="542290"/>
-                              </a:xfrm>
-                              <a:prstGeom prst="straightConnector1">
-                                <a:avLst/>
-                              </a:prstGeom>
-                              <a:ln>
-                                <a:tailEnd type="triangle"/>
-                              </a:ln>
-                            </wps:spPr>
-                            <wps:style>
-                              <a:lnRef idx="1">
-                                <a:schemeClr val="accent1"/>
-                              </a:lnRef>
-                              <a:fillRef idx="0">
-                                <a:schemeClr val="accent1"/>
-                              </a:fillRef>
-                              <a:effectRef idx="0">
-                                <a:schemeClr val="accent1"/>
-                              </a:effectRef>
-                              <a:fontRef idx="minor">
-                                <a:schemeClr val="tx1"/>
-                              </a:fontRef>
-                            </wps:style>
-                            <wps:bodyPr/>
-                          </wps:wsp>
-                        </a:graphicData>
-                      </a:graphic>
-                      <wp14:sizeRelH relativeFrom="margin">
-                        <wp14:pctWidth>0</wp14:pctWidth>
-                      </wp14:sizeRelH>
-                      <wp14:sizeRelV relativeFrom="margin">
-                        <wp14:pctHeight>0</wp14:pctHeight>
-                      </wp14:sizeRelV>
-                    </wp:anchor>
-                  </w:drawing>
-                </mc:Choice>
-                <mc:Fallback>
-                  <w:pict>
-                    <v:shape w14:anchorId="4F3BCDFC" id="Straight Arrow Connector 11" o:spid="_x0000_s1026" type="#_x0000_t32" style="position:absolute;margin-left:74pt;margin-top:72.7pt;width:3.6pt;height:42.7pt;flip:x y;z-index:251764736;visibility:visible;mso-wrap-style:square;mso-width-percent:0;mso-height-percent:0;mso-wrap-distance-left:9pt;mso-wrap-distance-top:0;mso-wrap-distance-right:9pt;mso-wrap-distance-bottom:0;mso-position-horizontal:absolute;mso-position-horizontal-relative:text;mso-position-vertical:absolute;mso-position-vertical-relative:text;mso-width-percent:0;mso-height-percent:0;mso-width-relative:margin;mso-height-relative:margin" o:gfxdata="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" strokecolor="#4472c4 [3204]" strokeweight=".5pt">
-                      <v:stroke endarrow="block" joinstyle="miter"/>
-                    </v:shape>
-                  </w:pict>
-                </mc:Fallback>
-              </mc:AlternateContent>
-            </w:r>
-            <w:r>
-              <w:rPr>
-                <w:rFonts w:ascii="Segoe UI" w:hAnsi="Segoe UI" w:cs="Segoe UI"/>
-                <w:noProof/>
-              </w:rPr>
-              <mc:AlternateContent>
-                <mc:Choice Requires="wps">
-                  <w:drawing>
-                    <wp:anchor distT="0" distB="0" distL="114300" distR="114300" simplePos="0" relativeHeight="251762688" behindDoc="0" locked="0" layoutInCell="1" allowOverlap="1" wp14:anchorId="013DA71A" wp14:editId="685F398D">
-                      <wp:simplePos x="0" y="0"/>
-                      <wp:positionH relativeFrom="column">
-                        <wp:posOffset>-652145</wp:posOffset>
-                      </wp:positionH>
-                      <wp:positionV relativeFrom="paragraph">
-                        <wp:posOffset>1617345</wp:posOffset>
-                      </wp:positionV>
-                      <wp:extent cx="891540" cy="137160"/>
-                      <wp:effectExtent l="0" t="57150" r="3810" b="34290"/>
-                      <wp:wrapNone/>
-                      <wp:docPr id="10" name="Straight Arrow Connector 10"/>
-                      <wp:cNvGraphicFramePr/>
-                      <a:graphic xmlns:a="http://schemas.openxmlformats.org/drawingml/2006/main">
-                        <a:graphicData uri="http://schemas.microsoft.com/office/word/2010/wordprocessingShape">
-                          <wps:wsp>
-                            <wps:cNvCnPr/>
-                            <wps:spPr>
-                              <a:xfrm flipV="1">
-                                <a:off x="0" y="0"/>
-                                <a:ext cx="891540" cy="137160"/>
-                              </a:xfrm>
-                              <a:prstGeom prst="straightConnector1">
-                                <a:avLst/>
-                              </a:prstGeom>
-                              <a:ln>
-                                <a:tailEnd type="triangle"/>
-                              </a:ln>
-                            </wps:spPr>
-                            <wps:style>
-                              <a:lnRef idx="1">
-                                <a:schemeClr val="accent1"/>
-                              </a:lnRef>
-                              <a:fillRef idx="0">
-                                <a:schemeClr val="accent1"/>
-                              </a:fillRef>
-                              <a:effectRef idx="0">
-                                <a:schemeClr val="accent1"/>
-                              </a:effectRef>
-                              <a:fontRef idx="minor">
-                                <a:schemeClr val="tx1"/>
-                              </a:fontRef>
-                            </wps:style>
-                            <wps:bodyPr/>
-                          </wps:wsp>
-                        </a:graphicData>
-                      </a:graphic>
-                      <wp14:sizeRelH relativeFrom="margin">
-                        <wp14:pctWidth>0</wp14:pctWidth>
-                      </wp14:sizeRelH>
-                      <wp14:sizeRelV relativeFrom="margin">
-                        <wp14:pctHeight>0</wp14:pctHeight>
-                      </wp14:sizeRelV>
-                    </wp:anchor>
-                  </w:drawing>
-                </mc:Choice>
-                <mc:Fallback>
-                  <w:pict>
-                    <v:shape w14:anchorId="061B5C6A" id="Straight Arrow Connector 10" o:spid="_x0000_s1026" type="#_x0000_t32" style="position:absolute;margin-left:-51.35pt;margin-top:127.35pt;width:70.2pt;height:10.8pt;flip:y;z-index:251762688;visibility:visible;mso-wrap-style:square;mso-width-percent:0;mso-height-percent:0;mso-wrap-distance-left:9pt;mso-wrap-distance-top:0;mso-wrap-distance-right:9pt;mso-wrap-distance-bottom:0;mso-position-horizontal:absolute;mso-position-horizontal-relative:text;mso-position-vertical:absolute;mso-position-vertical-relative:text;mso-width-percent:0;mso-height-percent:0;mso-width-relative:margin;mso-height-relative:margin" o:gfxdata="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" strokecolor="#4472c4 [3204]" strokeweight=".5pt">
-                      <v:stroke endarrow="block" joinstyle="miter"/>
-                    </v:shape>
-                  </w:pict>
-                </mc:Fallback>
-              </mc:AlternateContent>
-            </w:r>
           </w:p>
         </w:tc>
         <w:tc>
           <w:tcPr>
-            <w:tcW w:w="3487" w:type="dxa"/>
+            <w:tcW w:w="4276" w:type="dxa"/>
             <w:tcBorders>
               <w:left w:val="single" w:sz="4" w:space="0" w:color="E7E6E6" w:themeColor="background2"/>
             </w:tcBorders>
@@ -1419,146 +845,6 @@
                 <w:rFonts w:ascii="Segoe UI" w:hAnsi="Segoe UI" w:cs="Segoe UI"/>
               </w:rPr>
             </w:pPr>
-            <w:r>
-              <w:rPr>
-                <w:rFonts w:ascii="Segoe UI" w:hAnsi="Segoe UI" w:cs="Segoe UI"/>
-                <w:noProof/>
-              </w:rPr>
-              <mc:AlternateContent>
-                <mc:Choice Requires="wps">
-                  <w:drawing>
-                    <wp:anchor distT="0" distB="0" distL="114300" distR="114300" simplePos="0" relativeHeight="251766784" behindDoc="0" locked="0" layoutInCell="1" allowOverlap="1" wp14:anchorId="0E65E7CA" wp14:editId="4AD995CD">
-                      <wp:simplePos x="0" y="0"/>
-                      <wp:positionH relativeFrom="column">
-                        <wp:posOffset>-504190</wp:posOffset>
-                      </wp:positionH>
-                      <wp:positionV relativeFrom="paragraph">
-                        <wp:posOffset>523240</wp:posOffset>
-                      </wp:positionV>
-                      <wp:extent cx="1036320" cy="1341120"/>
-                      <wp:effectExtent l="0" t="0" r="68580" b="49530"/>
-                      <wp:wrapNone/>
-                      <wp:docPr id="12" name="Straight Arrow Connector 12"/>
-                      <wp:cNvGraphicFramePr/>
-                      <a:graphic xmlns:a="http://schemas.openxmlformats.org/drawingml/2006/main">
-                        <a:graphicData uri="http://schemas.microsoft.com/office/word/2010/wordprocessingShape">
-                          <wps:wsp>
-                            <wps:cNvCnPr/>
-                            <wps:spPr>
-                              <a:xfrm>
-                                <a:off x="0" y="0"/>
-                                <a:ext cx="1036320" cy="1341120"/>
-                              </a:xfrm>
-                              <a:prstGeom prst="straightConnector1">
-                                <a:avLst/>
-                              </a:prstGeom>
-                              <a:ln>
-                                <a:tailEnd type="triangle"/>
-                              </a:ln>
-                            </wps:spPr>
-                            <wps:style>
-                              <a:lnRef idx="1">
-                                <a:schemeClr val="accent1"/>
-                              </a:lnRef>
-                              <a:fillRef idx="0">
-                                <a:schemeClr val="accent1"/>
-                              </a:fillRef>
-                              <a:effectRef idx="0">
-                                <a:schemeClr val="accent1"/>
-                              </a:effectRef>
-                              <a:fontRef idx="minor">
-                                <a:schemeClr val="tx1"/>
-                              </a:fontRef>
-                            </wps:style>
-                            <wps:bodyPr/>
-                          </wps:wsp>
-                        </a:graphicData>
-                      </a:graphic>
-                      <wp14:sizeRelH relativeFrom="margin">
-                        <wp14:pctWidth>0</wp14:pctWidth>
-                      </wp14:sizeRelH>
-                      <wp14:sizeRelV relativeFrom="margin">
-                        <wp14:pctHeight>0</wp14:pctHeight>
-                      </wp14:sizeRelV>
-                    </wp:anchor>
-                  </w:drawing>
-                </mc:Choice>
-                <mc:Fallback>
-                  <w:pict>
-                    <v:shape w14:anchorId="3E1DBDDC" id="Straight Arrow Connector 12" o:spid="_x0000_s1026" type="#_x0000_t32" style="position:absolute;margin-left:-39.7pt;margin-top:41.2pt;width:81.6pt;height:105.6pt;z-index:251766784;visibility:visible;mso-wrap-style:square;mso-width-percent:0;mso-height-percent:0;mso-wrap-distance-left:9pt;mso-wrap-distance-top:0;mso-wrap-distance-right:9pt;mso-wrap-distance-bottom:0;mso-position-horizontal:absolute;mso-position-horizontal-relative:text;mso-position-vertical:absolute;mso-position-vertical-relative:text;mso-width-percent:0;mso-height-percent:0;mso-width-relative:margin;mso-height-relative:margin" o:gfxdata="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" strokecolor="#4472c4 [3204]" strokeweight=".5pt">
-                      <v:stroke endarrow="block" joinstyle="miter"/>
-                    </v:shape>
-                  </w:pict>
-                </mc:Fallback>
-              </mc:AlternateContent>
-            </w:r>
-            <w:r>
-              <w:rPr>
-                <w:rFonts w:ascii="Segoe UI" w:hAnsi="Segoe UI" w:cs="Segoe UI"/>
-                <w:noProof/>
-              </w:rPr>
-              <w:drawing>
-                <wp:anchor distT="0" distB="0" distL="114300" distR="114300" simplePos="0" relativeHeight="251752448" behindDoc="1" locked="0" layoutInCell="1" allowOverlap="1" wp14:anchorId="37B09C74" wp14:editId="302E9202">
-                  <wp:simplePos x="0" y="0"/>
-                  <wp:positionH relativeFrom="column">
-                    <wp:posOffset>600710</wp:posOffset>
-                  </wp:positionH>
-                  <wp:positionV relativeFrom="paragraph">
-                    <wp:posOffset>1501140</wp:posOffset>
-                  </wp:positionV>
-                  <wp:extent cx="810895" cy="817245"/>
-                  <wp:effectExtent l="0" t="0" r="8255" b="1905"/>
-                  <wp:wrapTight wrapText="bothSides">
-                    <wp:wrapPolygon edited="0">
-                      <wp:start x="0" y="0"/>
-                      <wp:lineTo x="0" y="21147"/>
-                      <wp:lineTo x="21312" y="21147"/>
-                      <wp:lineTo x="21312" y="0"/>
-                      <wp:lineTo x="0" y="0"/>
-                    </wp:wrapPolygon>
-                  </wp:wrapTight>
-                  <wp:docPr id="2" name="Picture 2"/>
-                  <wp:cNvGraphicFramePr>
-                    <a:graphicFrameLocks xmlns:a="http://schemas.openxmlformats.org/drawingml/2006/main" noChangeAspect="1"/>
-                  </wp:cNvGraphicFramePr>
-                  <a:graphic xmlns:a="http://schemas.openxmlformats.org/drawingml/2006/main">
-                    <a:graphicData uri="http://schemas.openxmlformats.org/drawingml/2006/picture">
-                      <pic:pic xmlns:pic="http://schemas.openxmlformats.org/drawingml/2006/picture">
-                        <pic:nvPicPr>
-                          <pic:cNvPr id="0" name="Picture 2"/>
-                          <pic:cNvPicPr>
-                            <a:picLocks noChangeAspect="1" noChangeArrowheads="1"/>
-                          </pic:cNvPicPr>
-                        </pic:nvPicPr>
-                        <pic:blipFill>
-                          <a:blip r:embed="rId13">
-                            <a:extLst>
-                              <a:ext uri="{28A0092B-C50C-407E-A947-70E740481C1C}">
-                                <a14:useLocalDpi xmlns:a14="http://schemas.microsoft.com/office/drawing/2010/main" val="0"/>
-                              </a:ext>
-                            </a:extLst>
-                          </a:blip>
-                          <a:srcRect/>
-                          <a:stretch>
-                            <a:fillRect/>
-                          </a:stretch>
-                        </pic:blipFill>
-                        <pic:spPr bwMode="auto">
-                          <a:xfrm>
-                            <a:off x="0" y="0"/>
-                            <a:ext cx="810895" cy="817245"/>
-                          </a:xfrm>
-                          <a:prstGeom prst="rect">
-                            <a:avLst/>
-                          </a:prstGeom>
-                          <a:noFill/>
-                        </pic:spPr>
-                      </pic:pic>
-                    </a:graphicData>
-                  </a:graphic>
-                </wp:anchor>
-              </w:drawing>
-            </w:r>
           </w:p>
         </w:tc>
       </w:tr>
@@ -2951,4 +2237,16 @@
     </a:ext>
   </a:extLst>
 </a:theme>
+</file>
+
+<file path=customXml/item1.xml><?xml version="1.0" encoding="utf-8"?>
+<b:Sources xmlns:b="http://schemas.openxmlformats.org/officeDocument/2006/bibliography" xmlns="http://schemas.openxmlformats.org/officeDocument/2006/bibliography" SelectedStyle="\APASixthEditionOfficeOnline.xsl" StyleName="APA" Version="6"/>
+</file>
+
+<file path=customXml/itemProps1.xml><?xml version="1.0" encoding="utf-8"?>
+<ds:datastoreItem xmlns:ds="http://schemas.openxmlformats.org/officeDocument/2006/customXml" ds:itemID="{F45717A4-BAD5-435B-9D24-8DE56C36DACF}">
+  <ds:schemaRefs>
+    <ds:schemaRef ds:uri="http://schemas.openxmlformats.org/officeDocument/2006/bibliography"/>
+  </ds:schemaRefs>
+</ds:datastoreItem>
 </file>
</xml_diff>